<commit_message>
Not working: work in progress
</commit_message>
<xml_diff>
--- a/Schedular/UserManual2.docx
+++ b/Schedular/UserManual2.docx
@@ -437,8 +437,108 @@
         </w:rPr>
         <w:t xml:space="preserve"> viewable? </w:t>
       </w:r>
+    </w:p>
+    <w:p>
+      <w:pPr>
+        <w:pStyle w:val="ListParagraph"/>
+        <w:numPr>
+          <w:ilvl w:val="0"/>
+          <w:numId w:val="4"/>
+        </w:numPr>
+        <w:rPr>
+          <w:lang w:val="en-GB"/>
+        </w:rPr>
+      </w:pPr>
+      <w:r>
+        <w:rPr>
+          <w:lang w:val="en-GB"/>
+        </w:rPr>
+        <w:t>Dos Task Manger</w:t>
+      </w:r>
+    </w:p>
+    <w:p>
+      <w:pPr>
+        <w:pStyle w:val="ListParagraph"/>
+        <w:numPr>
+          <w:ilvl w:val="0"/>
+          <w:numId w:val="4"/>
+        </w:numPr>
+        <w:rPr>
+          <w:lang w:val="en-GB"/>
+        </w:rPr>
+      </w:pPr>
+      <w:r>
+        <w:rPr>
+          <w:lang w:val="en-GB"/>
+        </w:rPr>
+        <w:t>Share Program Manager. (</w:t>
+      </w:r>
+      <w:proofErr w:type="spellStart"/>
+      <w:r>
+        <w:rPr>
+          <w:lang w:val="en-GB"/>
+        </w:rPr>
+        <w:t>mindowSchedular</w:t>
+      </w:r>
+      <w:proofErr w:type="spellEnd"/>
+      <w:r>
+        <w:rPr>
+          <w:lang w:val="en-GB"/>
+        </w:rPr>
+        <w:t>)</w:t>
+      </w:r>
+    </w:p>
+    <w:p>
+      <w:pPr>
+        <w:pStyle w:val="ListParagraph"/>
+        <w:numPr>
+          <w:ilvl w:val="0"/>
+          <w:numId w:val="4"/>
+        </w:numPr>
+        <w:rPr>
+          <w:lang w:val="en-GB"/>
+        </w:rPr>
+      </w:pPr>
+      <w:r>
+        <w:rPr>
+          <w:lang w:val="en-GB"/>
+        </w:rPr>
+        <w:t xml:space="preserve">Take the dos </w:t>
+      </w:r>
+      <w:proofErr w:type="spellStart"/>
+      <w:r>
+        <w:rPr>
+          <w:lang w:val="en-GB"/>
+        </w:rPr>
+        <w:t>classdef</w:t>
+      </w:r>
+      <w:proofErr w:type="spellEnd"/>
+      <w:r>
+        <w:rPr>
+          <w:lang w:val="en-GB"/>
+        </w:rPr>
+        <w:t xml:space="preserve"> from work</w:t>
+      </w:r>
       <w:bookmarkStart w:id="0" w:name="_GoBack"/>
       <w:bookmarkEnd w:id="0"/>
+    </w:p>
+    <w:p>
+      <w:pPr>
+        <w:pStyle w:val="ListParagraph"/>
+        <w:numPr>
+          <w:ilvl w:val="1"/>
+          <w:numId w:val="4"/>
+        </w:numPr>
+        <w:rPr>
+          <w:lang w:val="en-GB"/>
+        </w:rPr>
+      </w:pPr>
+      <w:r>
+        <w:rPr>
+          <w:lang w:val="en-GB"/>
+        </w:rPr>
+        <w:t>Add it to the dos task manager stuff.</w:t>
+      </w:r>
     </w:p>
     <w:p>
       <w:pPr>
@@ -1104,6 +1204,7 @@
                 <w:sz w:val="24"/>
                 <w:lang w:val="en-GB"/>
               </w:rPr>
+              <w:lastRenderedPageBreak/>
               <w:t>BRYAN_PC</w:t>
             </w:r>
           </w:p>

</xml_diff>